<commit_message>
updating nlp document files
</commit_message>
<xml_diff>
--- a/NLP/Actividades/Actividad-1/Actividad 1 - Ruben Alejandro Deambrossi.docx
+++ b/NLP/Actividades/Actividad-1/Actividad 1 - Ruben Alejandro Deambrossi.docx
@@ -582,6 +582,7 @@
       <w:r>
         <w:rPr>
           <w:rFonts w:ascii="Arial" w:hAnsi="Arial" w:cs="Arial"/>
+          <w:noProof/>
         </w:rPr>
         <w:drawing>
           <wp:inline distT="0" distB="0" distL="0" distR="0" wp14:anchorId="3AE3D13E" wp14:editId="7A65B579">
@@ -631,6 +632,7 @@
       <w:r>
         <w:rPr>
           <w:rFonts w:ascii="Arial" w:hAnsi="Arial" w:cs="Arial"/>
+          <w:noProof/>
         </w:rPr>
         <w:lastRenderedPageBreak/>
         <w:drawing>
@@ -681,6 +683,7 @@
       <w:r>
         <w:rPr>
           <w:rFonts w:ascii="Arial" w:hAnsi="Arial" w:cs="Arial"/>
+          <w:noProof/>
         </w:rPr>
         <w:drawing>
           <wp:inline distT="0" distB="0" distL="0" distR="0" wp14:anchorId="25206C04" wp14:editId="137DC672">
@@ -730,6 +733,7 @@
       <w:r>
         <w:rPr>
           <w:rFonts w:ascii="Arial" w:hAnsi="Arial" w:cs="Arial"/>
+          <w:noProof/>
         </w:rPr>
         <w:lastRenderedPageBreak/>
         <w:drawing>
@@ -780,6 +784,7 @@
       <w:r>
         <w:rPr>
           <w:rFonts w:ascii="Arial" w:hAnsi="Arial" w:cs="Arial"/>
+          <w:noProof/>
         </w:rPr>
         <w:drawing>
           <wp:inline distT="0" distB="0" distL="0" distR="0" wp14:anchorId="02A63890" wp14:editId="7F79D5D8">
@@ -838,6 +843,7 @@
       <w:r>
         <w:rPr>
           <w:rFonts w:ascii="Arial" w:hAnsi="Arial" w:cs="Arial"/>
+          <w:noProof/>
         </w:rPr>
         <w:lastRenderedPageBreak/>
         <w:drawing>
@@ -888,6 +894,7 @@
       <w:r>
         <w:rPr>
           <w:rFonts w:ascii="Arial" w:hAnsi="Arial" w:cs="Arial"/>
+          <w:noProof/>
         </w:rPr>
         <w:drawing>
           <wp:inline distT="0" distB="0" distL="0" distR="0" wp14:anchorId="21EE0F7D" wp14:editId="292901F0">
@@ -955,6 +962,7 @@
       <w:r>
         <w:rPr>
           <w:rFonts w:ascii="Arial" w:hAnsi="Arial" w:cs="Arial"/>
+          <w:noProof/>
         </w:rPr>
         <w:lastRenderedPageBreak/>
         <w:drawing>
@@ -1005,6 +1013,7 @@
       <w:r>
         <w:rPr>
           <w:rFonts w:ascii="Arial" w:hAnsi="Arial" w:cs="Arial"/>
+          <w:noProof/>
         </w:rPr>
         <w:drawing>
           <wp:inline distT="0" distB="0" distL="0" distR="0" wp14:anchorId="58A180E1" wp14:editId="5F7FF92B">
@@ -1054,6 +1063,7 @@
       <w:r>
         <w:rPr>
           <w:rFonts w:ascii="Arial" w:hAnsi="Arial" w:cs="Arial"/>
+          <w:noProof/>
         </w:rPr>
         <w:lastRenderedPageBreak/>
         <w:drawing>
@@ -1125,14 +1135,23 @@
         </w:rPr>
         <w:t xml:space="preserve">Notebook Link: </w:t>
       </w:r>
+      <w:hyperlink r:id="rId17" w:history="1">
+        <w:r>
+          <w:rPr>
+            <w:rStyle w:val="Hyperlink"/>
+            <w:rFonts w:ascii="Arial" w:hAnsi="Arial" w:cs="Arial"/>
+          </w:rPr>
+          <w:t>Act-1.ipynb</w:t>
+        </w:r>
+      </w:hyperlink>
     </w:p>
     <w:sectPr>
-      <w:headerReference w:type="even" r:id="rId17"/>
-      <w:headerReference w:type="default" r:id="rId18"/>
-      <w:footerReference w:type="even" r:id="rId19"/>
-      <w:footerReference w:type="default" r:id="rId20"/>
-      <w:headerReference w:type="first" r:id="rId21"/>
-      <w:footerReference w:type="first" r:id="rId22"/>
+      <w:headerReference w:type="even" r:id="rId18"/>
+      <w:headerReference w:type="default" r:id="rId19"/>
+      <w:footerReference w:type="even" r:id="rId20"/>
+      <w:footerReference w:type="default" r:id="rId21"/>
+      <w:headerReference w:type="first" r:id="rId22"/>
+      <w:footerReference w:type="first" r:id="rId23"/>
       <w:pgSz w:w="11906" w:h="16838"/>
       <w:pgMar w:top="1417" w:right="1701" w:bottom="1417" w:left="1701" w:header="708" w:footer="708" w:gutter="0"/>
       <w:cols w:space="708"/>

</xml_diff>